<commit_message>
Added stuff to conferences kmu/knvsh
</commit_message>
<xml_diff>
--- a/reports/conferences/KMU_thesis.docx
+++ b/reports/conferences/KMU_thesis.docx
@@ -1,6 +1,6 @@
 
 <file path=word/document.xml><?xml version="1.0" encoding="utf-8"?>
-<w:document xmlns:wpc="http://schemas.microsoft.com/office/word/2010/wordprocessingCanvas" xmlns:cx="http://schemas.microsoft.com/office/drawing/2014/chartex" xmlns:cx1="http://schemas.microsoft.com/office/drawing/2015/9/8/chartex" xmlns:cx2="http://schemas.microsoft.com/office/drawing/2015/10/21/chartex" xmlns:cx3="http://schemas.microsoft.com/office/drawing/2016/5/9/chartex" xmlns:cx4="http://schemas.microsoft.com/office/drawing/2016/5/10/chartex" xmlns:cx5="http://schemas.microsoft.com/office/drawing/2016/5/11/chartex" xmlns:cx6="http://schemas.microsoft.com/office/drawing/2016/5/12/chartex" xmlns:cx7="http://schemas.microsoft.com/office/drawing/2016/5/13/chartex" xmlns:cx8="http://schemas.microsoft.com/office/drawing/2016/5/14/chartex" xmlns:mc="http://schemas.openxmlformats.org/markup-compatibility/2006" xmlns:aink="http://schemas.microsoft.com/office/drawing/2016/ink" xmlns:am3d="http://schemas.microsoft.com/office/drawing/2017/model3d" xmlns:o="urn:schemas-microsoft-com:office:office" xmlns:oel="http://schemas.microsoft.com/office/2019/extlst" xmlns:r="http://schemas.openxmlformats.org/officeDocument/2006/relationships" xmlns:m="http://schemas.openxmlformats.org/officeDocument/2006/math" xmlns:v="urn:schemas-microsoft-com:vml" xmlns:wp14="http://schemas.microsoft.com/office/word/2010/wordprocessingDrawing" xmlns:wp="http://schemas.openxmlformats.org/drawingml/2006/wordprocessingDrawing" xmlns:w10="urn:schemas-microsoft-com:office:word" xmlns:w="http://schemas.openxmlformats.org/wordprocessingml/2006/main" xmlns:w14="http://schemas.microsoft.com/office/word/2010/wordml" xmlns:w15="http://schemas.microsoft.com/office/word/2012/wordml" xmlns:w16cex="http://schemas.microsoft.com/office/word/2018/wordml/cex" xmlns:w16cid="http://schemas.microsoft.com/office/word/2016/wordml/cid" xmlns:w16="http://schemas.microsoft.com/office/word/2018/wordml" xmlns:w16sdtdh="http://schemas.microsoft.com/office/word/2020/wordml/sdtdatahash" xmlns:w16se="http://schemas.microsoft.com/office/word/2015/wordml/symex" xmlns:wpg="http://schemas.microsoft.com/office/word/2010/wordprocessingGroup" xmlns:wpi="http://schemas.microsoft.com/office/word/2010/wordprocessingInk" xmlns:wne="http://schemas.microsoft.com/office/word/2006/wordml" xmlns:wps="http://schemas.microsoft.com/office/word/2010/wordprocessingShape" mc:Ignorable="w14 w15 w16se w16cid w16 w16cex w16sdtdh wp14">
+<w:document xmlns:wpc="http://schemas.microsoft.com/office/word/2010/wordprocessingCanvas" xmlns:cx="http://schemas.microsoft.com/office/drawing/2014/chartex" xmlns:cx1="http://schemas.microsoft.com/office/drawing/2015/9/8/chartex" xmlns:cx2="http://schemas.microsoft.com/office/drawing/2015/10/21/chartex" xmlns:cx3="http://schemas.microsoft.com/office/drawing/2016/5/9/chartex" xmlns:cx4="http://schemas.microsoft.com/office/drawing/2016/5/10/chartex" xmlns:cx5="http://schemas.microsoft.com/office/drawing/2016/5/11/chartex" xmlns:cx6="http://schemas.microsoft.com/office/drawing/2016/5/12/chartex" xmlns:cx7="http://schemas.microsoft.com/office/drawing/2016/5/13/chartex" xmlns:cx8="http://schemas.microsoft.com/office/drawing/2016/5/14/chartex" xmlns:mc="http://schemas.openxmlformats.org/markup-compatibility/2006" xmlns:aink="http://schemas.microsoft.com/office/drawing/2016/ink" xmlns:am3d="http://schemas.microsoft.com/office/drawing/2017/model3d" xmlns:o="urn:schemas-microsoft-com:office:office" xmlns:oel="http://schemas.microsoft.com/office/2019/extlst" xmlns:r="http://schemas.openxmlformats.org/officeDocument/2006/relationships" xmlns:m="http://schemas.openxmlformats.org/officeDocument/2006/math" xmlns:v="urn:schemas-microsoft-com:vml" xmlns:wp14="http://schemas.microsoft.com/office/word/2010/wordprocessingDrawing" xmlns:wp="http://schemas.openxmlformats.org/drawingml/2006/wordprocessingDrawing" xmlns:w10="urn:schemas-microsoft-com:office:word" xmlns:w="http://schemas.openxmlformats.org/wordprocessingml/2006/main" xmlns:w14="http://schemas.microsoft.com/office/word/2010/wordml" xmlns:w15="http://schemas.microsoft.com/office/word/2012/wordml" xmlns:w16cex="http://schemas.microsoft.com/office/word/2018/wordml/cex" xmlns:w16cid="http://schemas.microsoft.com/office/word/2016/wordml/cid" xmlns:w16="http://schemas.microsoft.com/office/word/2018/wordml" xmlns:w16du="http://schemas.microsoft.com/office/word/2023/wordml/word16du" xmlns:w16sdtdh="http://schemas.microsoft.com/office/word/2020/wordml/sdtdatahash" xmlns:w16se="http://schemas.microsoft.com/office/word/2015/wordml/symex" xmlns:wpg="http://schemas.microsoft.com/office/word/2010/wordprocessingGroup" xmlns:wpi="http://schemas.microsoft.com/office/word/2010/wordprocessingInk" xmlns:wne="http://schemas.microsoft.com/office/word/2006/wordml" xmlns:wps="http://schemas.microsoft.com/office/word/2010/wordprocessingShape" mc:Ignorable="w14 w15 w16se w16cid w16 w16cex w16sdtdh wp14">
   <w:body>
     <w:p>
       <w:pPr>
@@ -87,10 +87,7 @@
         <w:t xml:space="preserve"> </w:t>
       </w:r>
       <w:r>
-        <w:t>доцент, кандидат технических наук,</w:t>
-      </w:r>
-      <w:r>
-        <w:t xml:space="preserve"> Логинов </w:t>
+        <w:t xml:space="preserve">доцент, кандидат технических наук, Логинов </w:t>
       </w:r>
       <w:proofErr w:type="gramStart"/>
       <w:r>
@@ -135,46 +132,7 @@
         <w:t xml:space="preserve"> </w:t>
       </w:r>
       <w:r>
-        <w:t>В современной индустрии разработки программного обеспечения нередким</w:t>
-      </w:r>
-      <w:r>
-        <w:t xml:space="preserve"> </w:t>
-      </w:r>
-      <w:r>
-        <w:t>является применение нескольких языков программирования в одном программном</w:t>
-      </w:r>
-      <w:r>
-        <w:t xml:space="preserve"> </w:t>
-      </w:r>
-      <w:r>
-        <w:t>проекте. Такой подход порождает проблему учета согласованности компонентов,</w:t>
-      </w:r>
-      <w:r>
-        <w:t xml:space="preserve"> </w:t>
-      </w:r>
-      <w:r>
-        <w:t>реализованных на разных языках и применяемых в составе одной программной</w:t>
-      </w:r>
-      <w:r>
-        <w:t xml:space="preserve"> </w:t>
-      </w:r>
-      <w:r>
-        <w:t>системы. Как правило, такую несогласованность нельзя выявить до</w:t>
-      </w:r>
-      <w:r>
-        <w:t xml:space="preserve"> проведения</w:t>
-      </w:r>
-      <w:r>
-        <w:t xml:space="preserve"> процесса</w:t>
-      </w:r>
-      <w:r>
-        <w:t xml:space="preserve"> </w:t>
-      </w:r>
-      <w:r>
-        <w:t>отладки или тестирования</w:t>
-      </w:r>
-      <w:r>
-        <w:t>.</w:t>
+        <w:t>В современной индустрии разработки программного обеспечения нередким является применение нескольких языков программирования в одном программном проекте. Такой подход порождает проблему учета согласованности компонентов, реализованных на разных языках и применяемых в составе одной программной системы. Как правило, такую несогласованность нельзя выявить до проведения процесса отладки или тестирования.</w:t>
       </w:r>
     </w:p>
     <w:p>
@@ -182,40 +140,16 @@
         <w:pStyle w:val="a3"/>
       </w:pPr>
       <w:r>
+        <w:t xml:space="preserve"> Однако, исходя из особенностей применяемых языков программирования часто возникает возможность применения методов статического анализа связности языковых конструкций между различными программными модулями, реализованными на разных языках программирования. </w:t>
+      </w:r>
+      <w:r>
+        <w:t>Несмотря на это, текущие средства анализа являются недостаточными для</w:t>
+      </w:r>
+      <w:r>
         <w:t xml:space="preserve"> </w:t>
       </w:r>
       <w:r>
-        <w:t>Однако, исходя из особенностей применяемых языков программирования</w:t>
-      </w:r>
-      <w:r>
-        <w:t xml:space="preserve"> часто</w:t>
-      </w:r>
-      <w:r>
-        <w:t xml:space="preserve"> возникает возможность применения методов статического анализа</w:t>
-      </w:r>
-      <w:r>
-        <w:t xml:space="preserve"> </w:t>
-      </w:r>
-      <w:r>
-        <w:t>связности языковых конструкций между различными программными модулями</w:t>
-      </w:r>
-      <w:r>
-        <w:t xml:space="preserve">, реализованными на разных языках программирования. </w:t>
-      </w:r>
-      <w:r>
-        <w:t>Несмотря на это, т</w:t>
-      </w:r>
-      <w:r>
-        <w:t>екущие средства анализа являются недостаточными для</w:t>
-      </w:r>
-      <w:r>
-        <w:t xml:space="preserve"> </w:t>
-      </w:r>
-      <w:r>
-        <w:t>программных проектов большого объема</w:t>
-      </w:r>
-      <w:r>
-        <w:t xml:space="preserve"> </w:t>
+        <w:t xml:space="preserve">программных проектов большого объема </w:t>
       </w:r>
       <w:r>
         <w:t>[1].</w:t>
@@ -274,22 +208,7 @@
         <w:pStyle w:val="a3"/>
       </w:pPr>
       <w:r>
-        <w:t xml:space="preserve">Каждый </w:t>
-      </w:r>
-      <w:r>
-        <w:t xml:space="preserve">анализируемый </w:t>
-      </w:r>
-      <w:r>
-        <w:t>программный компонент имеет</w:t>
-      </w:r>
-      <w:r>
-        <w:t xml:space="preserve"> информационный узел, представляющий</w:t>
-      </w:r>
-      <w:r>
-        <w:t xml:space="preserve"> сле</w:t>
-      </w:r>
-      <w:r>
-        <w:t>дующую структуру:</w:t>
+        <w:t>Каждый анализируемый программный компонент имеет информационный узел, представляющий следующую структуру:</w:t>
       </w:r>
     </w:p>
     <w:p>
@@ -518,48 +437,22 @@
         </w:rPr>
         <w:t xml:space="preserve">T. van der Storm and J. J. </w:t>
       </w:r>
-      <w:proofErr w:type="spellStart"/>
       <w:proofErr w:type="gramStart"/>
       <w:r>
         <w:rPr>
           <w:sz w:val="24"/>
           <w:lang w:val="en-US" w:eastAsia="en-US"/>
         </w:rPr>
-        <w:t>Vinju</w:t>
-      </w:r>
-      <w:proofErr w:type="spellEnd"/>
+        <w:t>Vinju, ‘</w:t>
+      </w:r>
+      <w:proofErr w:type="gramEnd"/>
       <w:r>
         <w:rPr>
           <w:sz w:val="24"/>
           <w:lang w:val="en-US" w:eastAsia="en-US"/>
         </w:rPr>
-        <w:t>, ‘</w:t>
-      </w:r>
-      <w:proofErr w:type="gramEnd"/>
-      <w:r>
-        <w:rPr>
-          <w:sz w:val="24"/>
-          <w:lang w:val="en-US" w:eastAsia="en-US"/>
-        </w:rPr>
-        <w:t xml:space="preserve">‘Towards multilingual programming environments,’ Sci. </w:t>
-      </w:r>
-      <w:proofErr w:type="spellStart"/>
-      <w:r>
-        <w:rPr>
-          <w:sz w:val="24"/>
-          <w:lang w:val="en-US" w:eastAsia="en-US"/>
-        </w:rPr>
-        <w:t>Comput</w:t>
-      </w:r>
-      <w:proofErr w:type="spellEnd"/>
-      <w:r>
-        <w:rPr>
-          <w:sz w:val="24"/>
-          <w:lang w:val="en-US" w:eastAsia="en-US"/>
-        </w:rPr>
-        <w:t xml:space="preserve">. Program. - </w:t>
-      </w:r>
-      <w:proofErr w:type="spellStart"/>
+        <w:t xml:space="preserve">‘Towards multilingual programming environments,’ Sci. Comput. Program. - </w:t>
+      </w:r>
       <w:r>
         <w:rPr>
           <w:sz w:val="24"/>
@@ -567,7 +460,6 @@
         </w:rPr>
         <w:t>стр</w:t>
       </w:r>
-      <w:proofErr w:type="spellEnd"/>
       <w:r>
         <w:rPr>
           <w:sz w:val="24"/>
@@ -661,21 +553,7 @@
           <w:sz w:val="24"/>
           <w:lang w:val="en-US" w:eastAsia="en-US"/>
         </w:rPr>
-        <w:t xml:space="preserve">: </w:t>
-      </w:r>
-      <w:r>
-        <w:rPr>
-          <w:sz w:val="24"/>
-          <w:lang w:val="en-US" w:eastAsia="en-US"/>
-        </w:rPr>
-        <w:t>https://github.com/MultilingualStaticAnalysis/MLSA</w:t>
-      </w:r>
-      <w:r>
-        <w:rPr>
-          <w:sz w:val="24"/>
-          <w:lang w:val="en-US" w:eastAsia="en-US"/>
-        </w:rPr>
-        <w:t>.</w:t>
+        <w:t>: https://github.com/MultilingualStaticAnalysis/MLSA.</w:t>
       </w:r>
     </w:p>
     <w:p>
@@ -721,132 +599,9 @@
           <w:sz w:val="24"/>
           <w:lang w:eastAsia="en-US"/>
         </w:rPr>
-        <w:t xml:space="preserve">: </w:t>
-      </w:r>
-      <w:r>
-        <w:rPr>
-          <w:sz w:val="24"/>
-          <w:lang w:eastAsia="en-US"/>
-        </w:rPr>
-        <w:t>https://www.w3schools.com/howto/howto_js_form_steps.asp</w:t>
+        <w:t>: https://www.w3schools.com/howto/howto_js_form_steps.asp</w:t>
       </w:r>
     </w:p>
-    <w:p>
-      <w:pPr>
-        <w:jc w:val="both"/>
-      </w:pPr>
-    </w:p>
-    <w:p>
-      <w:pPr>
-        <w:jc w:val="both"/>
-      </w:pPr>
-    </w:p>
-    <w:tbl>
-      <w:tblPr>
-        <w:tblW w:w="0" w:type="auto"/>
-        <w:tblLook w:val="04A0" w:firstRow="1" w:lastRow="0" w:firstColumn="1" w:lastColumn="0" w:noHBand="0" w:noVBand="1"/>
-      </w:tblPr>
-      <w:tblGrid>
-        <w:gridCol w:w="5070"/>
-        <w:gridCol w:w="1499"/>
-      </w:tblGrid>
-      <w:tr>
-        <w:tc>
-          <w:tcPr>
-            <w:tcW w:w="5070" w:type="dxa"/>
-            <w:shd w:val="clear" w:color="auto" w:fill="auto"/>
-          </w:tcPr>
-          <w:p>
-            <w:pPr>
-              <w:jc w:val="both"/>
-            </w:pPr>
-            <w:r>
-              <w:t>Орловский М.Ю.</w:t>
-            </w:r>
-            <w:r>
-              <w:t xml:space="preserve"> (автор)</w:t>
-            </w:r>
-          </w:p>
-        </w:tc>
-        <w:tc>
-          <w:tcPr>
-            <w:tcW w:w="1499" w:type="dxa"/>
-            <w:shd w:val="clear" w:color="auto" w:fill="auto"/>
-          </w:tcPr>
-          <w:p>
-            <w:pPr>
-              <w:jc w:val="both"/>
-            </w:pPr>
-            <w:r>
-              <w:t>Подпись</w:t>
-            </w:r>
-          </w:p>
-        </w:tc>
-      </w:tr>
-      <w:tr>
-        <w:tc>
-          <w:tcPr>
-            <w:tcW w:w="5070" w:type="dxa"/>
-            <w:shd w:val="clear" w:color="auto" w:fill="auto"/>
-          </w:tcPr>
-          <w:p>
-            <w:pPr>
-              <w:jc w:val="both"/>
-            </w:pPr>
-          </w:p>
-        </w:tc>
-        <w:tc>
-          <w:tcPr>
-            <w:tcW w:w="1499" w:type="dxa"/>
-            <w:shd w:val="clear" w:color="auto" w:fill="auto"/>
-          </w:tcPr>
-          <w:p>
-            <w:pPr>
-              <w:jc w:val="both"/>
-            </w:pPr>
-          </w:p>
-        </w:tc>
-      </w:tr>
-      <w:tr>
-        <w:tc>
-          <w:tcPr>
-            <w:tcW w:w="5070" w:type="dxa"/>
-            <w:shd w:val="clear" w:color="auto" w:fill="auto"/>
-          </w:tcPr>
-          <w:p>
-            <w:pPr>
-              <w:jc w:val="both"/>
-            </w:pPr>
-            <w:r>
-              <w:t xml:space="preserve">Логинов </w:t>
-            </w:r>
-            <w:proofErr w:type="gramStart"/>
-            <w:r>
-              <w:t>И.П.</w:t>
-            </w:r>
-            <w:proofErr w:type="gramEnd"/>
-            <w:r>
-              <w:t xml:space="preserve"> (научный руководитель)</w:t>
-            </w:r>
-          </w:p>
-        </w:tc>
-        <w:tc>
-          <w:tcPr>
-            <w:tcW w:w="1499" w:type="dxa"/>
-            <w:shd w:val="clear" w:color="auto" w:fill="auto"/>
-          </w:tcPr>
-          <w:p>
-            <w:pPr>
-              <w:jc w:val="both"/>
-            </w:pPr>
-            <w:r>
-              <w:t>Подпись</w:t>
-            </w:r>
-          </w:p>
-        </w:tc>
-      </w:tr>
-    </w:tbl>
-    <w:p/>
     <w:p>
       <w:pPr>
         <w:rPr>
@@ -867,7 +622,7 @@
 </file>
 
 <file path=word/numbering.xml><?xml version="1.0" encoding="utf-8"?>
-<w:numbering xmlns:wpc="http://schemas.microsoft.com/office/word/2010/wordprocessingCanvas" xmlns:cx="http://schemas.microsoft.com/office/drawing/2014/chartex" xmlns:cx1="http://schemas.microsoft.com/office/drawing/2015/9/8/chartex" xmlns:cx2="http://schemas.microsoft.com/office/drawing/2015/10/21/chartex" xmlns:cx3="http://schemas.microsoft.com/office/drawing/2016/5/9/chartex" xmlns:cx4="http://schemas.microsoft.com/office/drawing/2016/5/10/chartex" xmlns:cx5="http://schemas.microsoft.com/office/drawing/2016/5/11/chartex" xmlns:cx6="http://schemas.microsoft.com/office/drawing/2016/5/12/chartex" xmlns:cx7="http://schemas.microsoft.com/office/drawing/2016/5/13/chartex" xmlns:cx8="http://schemas.microsoft.com/office/drawing/2016/5/14/chartex" xmlns:mc="http://schemas.openxmlformats.org/markup-compatibility/2006" xmlns:aink="http://schemas.microsoft.com/office/drawing/2016/ink" xmlns:am3d="http://schemas.microsoft.com/office/drawing/2017/model3d" xmlns:o="urn:schemas-microsoft-com:office:office" xmlns:oel="http://schemas.microsoft.com/office/2019/extlst" xmlns:r="http://schemas.openxmlformats.org/officeDocument/2006/relationships" xmlns:m="http://schemas.openxmlformats.org/officeDocument/2006/math" xmlns:v="urn:schemas-microsoft-com:vml" xmlns:wp14="http://schemas.microsoft.com/office/word/2010/wordprocessingDrawing" xmlns:wp="http://schemas.openxmlformats.org/drawingml/2006/wordprocessingDrawing" xmlns:w10="urn:schemas-microsoft-com:office:word" xmlns:w="http://schemas.openxmlformats.org/wordprocessingml/2006/main" xmlns:w14="http://schemas.microsoft.com/office/word/2010/wordml" xmlns:w15="http://schemas.microsoft.com/office/word/2012/wordml" xmlns:w16cex="http://schemas.microsoft.com/office/word/2018/wordml/cex" xmlns:w16cid="http://schemas.microsoft.com/office/word/2016/wordml/cid" xmlns:w16="http://schemas.microsoft.com/office/word/2018/wordml" xmlns:w16sdtdh="http://schemas.microsoft.com/office/word/2020/wordml/sdtdatahash" xmlns:w16se="http://schemas.microsoft.com/office/word/2015/wordml/symex" xmlns:wpg="http://schemas.microsoft.com/office/word/2010/wordprocessingGroup" xmlns:wpi="http://schemas.microsoft.com/office/word/2010/wordprocessingInk" xmlns:wne="http://schemas.microsoft.com/office/word/2006/wordml" xmlns:wps="http://schemas.microsoft.com/office/word/2010/wordprocessingShape" mc:Ignorable="w14 w15 w16se w16cid w16 w16cex w16sdtdh wp14">
+<w:numbering xmlns:wpc="http://schemas.microsoft.com/office/word/2010/wordprocessingCanvas" xmlns:cx="http://schemas.microsoft.com/office/drawing/2014/chartex" xmlns:cx1="http://schemas.microsoft.com/office/drawing/2015/9/8/chartex" xmlns:cx2="http://schemas.microsoft.com/office/drawing/2015/10/21/chartex" xmlns:cx3="http://schemas.microsoft.com/office/drawing/2016/5/9/chartex" xmlns:cx4="http://schemas.microsoft.com/office/drawing/2016/5/10/chartex" xmlns:cx5="http://schemas.microsoft.com/office/drawing/2016/5/11/chartex" xmlns:cx6="http://schemas.microsoft.com/office/drawing/2016/5/12/chartex" xmlns:cx7="http://schemas.microsoft.com/office/drawing/2016/5/13/chartex" xmlns:cx8="http://schemas.microsoft.com/office/drawing/2016/5/14/chartex" xmlns:mc="http://schemas.openxmlformats.org/markup-compatibility/2006" xmlns:aink="http://schemas.microsoft.com/office/drawing/2016/ink" xmlns:am3d="http://schemas.microsoft.com/office/drawing/2017/model3d" xmlns:o="urn:schemas-microsoft-com:office:office" xmlns:oel="http://schemas.microsoft.com/office/2019/extlst" xmlns:r="http://schemas.openxmlformats.org/officeDocument/2006/relationships" xmlns:m="http://schemas.openxmlformats.org/officeDocument/2006/math" xmlns:v="urn:schemas-microsoft-com:vml" xmlns:wp14="http://schemas.microsoft.com/office/word/2010/wordprocessingDrawing" xmlns:wp="http://schemas.openxmlformats.org/drawingml/2006/wordprocessingDrawing" xmlns:w10="urn:schemas-microsoft-com:office:word" xmlns:w="http://schemas.openxmlformats.org/wordprocessingml/2006/main" xmlns:w14="http://schemas.microsoft.com/office/word/2010/wordml" xmlns:w15="http://schemas.microsoft.com/office/word/2012/wordml" xmlns:w16cex="http://schemas.microsoft.com/office/word/2018/wordml/cex" xmlns:w16cid="http://schemas.microsoft.com/office/word/2016/wordml/cid" xmlns:w16="http://schemas.microsoft.com/office/word/2018/wordml" xmlns:w16du="http://schemas.microsoft.com/office/word/2023/wordml/word16du" xmlns:w16sdtdh="http://schemas.microsoft.com/office/word/2020/wordml/sdtdatahash" xmlns:w16se="http://schemas.microsoft.com/office/word/2015/wordml/symex" xmlns:wpg="http://schemas.microsoft.com/office/word/2010/wordprocessingGroup" xmlns:wpi="http://schemas.microsoft.com/office/word/2010/wordprocessingInk" xmlns:wne="http://schemas.microsoft.com/office/word/2006/wordml" xmlns:wps="http://schemas.microsoft.com/office/word/2010/wordprocessingShape" mc:Ignorable="w14 w15 w16se w16cid w16 w16cex w16sdtdh wp14">
   <w:abstractNum w:abstractNumId="0" w15:restartNumberingAfterBreak="0">
     <w:nsid w:val="FFFFFF7C"/>
     <w:multiLevelType w:val="singleLevel"/>

</xml_diff>